<commit_message>
Adding link to this repository in the report
</commit_message>
<xml_diff>
--- a/Lab3/Гуренков_лаб3.docx
+++ b/Lab3/Гуренков_лаб3.docx
@@ -4680,28 +4680,149 @@
           <w:color w:val="000000"/>
           <w:sz w:val="28"/>
           <w:szCs w:val="28"/>
-          <w:lang w:val="en-US" w:eastAsia="ru-RU"/>
-        </w:rPr>
-      </w:pPr>
-      <w:r>
-        <w:rPr>
-          <w:rFonts w:ascii="Times New Roman" w:eastAsia="Arial Unicode MS" w:hAnsi="Times New Roman" w:cs="Times New Roman"/>
-          <w:color w:val="000000"/>
-          <w:sz w:val="28"/>
-          <w:szCs w:val="28"/>
-          <w:lang w:eastAsia="ru-RU"/>
-        </w:rPr>
-        <w:t>Полный код программы доступен по ссылке</w:t>
-      </w:r>
-      <w:r>
-        <w:rPr>
-          <w:rFonts w:ascii="Times New Roman" w:eastAsia="Arial Unicode MS" w:hAnsi="Times New Roman" w:cs="Times New Roman"/>
-          <w:color w:val="000000"/>
-          <w:sz w:val="28"/>
-          <w:szCs w:val="28"/>
-          <w:lang w:eastAsia="ru-RU"/>
-        </w:rPr>
-        <w:t xml:space="preserve">: </w:t>
+          <w:lang w:eastAsia="ru-RU"/>
+        </w:rPr>
+      </w:pPr>
+      <w:r>
+        <w:rPr>
+          <w:rFonts w:ascii="Times New Roman" w:eastAsia="Arial Unicode MS" w:hAnsi="Times New Roman" w:cs="Times New Roman"/>
+          <w:color w:val="000000"/>
+          <w:sz w:val="28"/>
+          <w:szCs w:val="28"/>
+          <w:lang w:eastAsia="ru-RU"/>
+        </w:rPr>
+        <w:t>Полный</w:t>
+      </w:r>
+      <w:r>
+        <w:rPr>
+          <w:rFonts w:ascii="Times New Roman" w:eastAsia="Arial Unicode MS" w:hAnsi="Times New Roman" w:cs="Times New Roman"/>
+          <w:color w:val="000000"/>
+          <w:sz w:val="28"/>
+          <w:szCs w:val="28"/>
+          <w:lang w:eastAsia="ru-RU"/>
+        </w:rPr>
+        <w:t xml:space="preserve"> </w:t>
+      </w:r>
+      <w:r>
+        <w:rPr>
+          <w:rFonts w:ascii="Times New Roman" w:eastAsia="Arial Unicode MS" w:hAnsi="Times New Roman" w:cs="Times New Roman"/>
+          <w:color w:val="000000"/>
+          <w:sz w:val="28"/>
+          <w:szCs w:val="28"/>
+          <w:lang w:eastAsia="ru-RU"/>
+        </w:rPr>
+        <w:t>код</w:t>
+      </w:r>
+      <w:r>
+        <w:rPr>
+          <w:rFonts w:ascii="Times New Roman" w:eastAsia="Arial Unicode MS" w:hAnsi="Times New Roman" w:cs="Times New Roman"/>
+          <w:color w:val="000000"/>
+          <w:sz w:val="28"/>
+          <w:szCs w:val="28"/>
+          <w:lang w:eastAsia="ru-RU"/>
+        </w:rPr>
+        <w:t xml:space="preserve"> </w:t>
+      </w:r>
+      <w:r>
+        <w:rPr>
+          <w:rFonts w:ascii="Times New Roman" w:eastAsia="Arial Unicode MS" w:hAnsi="Times New Roman" w:cs="Times New Roman"/>
+          <w:color w:val="000000"/>
+          <w:sz w:val="28"/>
+          <w:szCs w:val="28"/>
+          <w:lang w:eastAsia="ru-RU"/>
+        </w:rPr>
+        <w:t>программы</w:t>
+      </w:r>
+      <w:r>
+        <w:rPr>
+          <w:rFonts w:ascii="Times New Roman" w:eastAsia="Arial Unicode MS" w:hAnsi="Times New Roman" w:cs="Times New Roman"/>
+          <w:color w:val="000000"/>
+          <w:sz w:val="28"/>
+          <w:szCs w:val="28"/>
+          <w:lang w:eastAsia="ru-RU"/>
+        </w:rPr>
+        <w:t xml:space="preserve"> </w:t>
+      </w:r>
+      <w:r>
+        <w:rPr>
+          <w:rFonts w:ascii="Times New Roman" w:eastAsia="Arial Unicode MS" w:hAnsi="Times New Roman" w:cs="Times New Roman"/>
+          <w:color w:val="000000"/>
+          <w:sz w:val="28"/>
+          <w:szCs w:val="28"/>
+          <w:lang w:eastAsia="ru-RU"/>
+        </w:rPr>
+        <w:t>доступен</w:t>
+      </w:r>
+      <w:r>
+        <w:rPr>
+          <w:rFonts w:ascii="Times New Roman" w:eastAsia="Arial Unicode MS" w:hAnsi="Times New Roman" w:cs="Times New Roman"/>
+          <w:color w:val="000000"/>
+          <w:sz w:val="28"/>
+          <w:szCs w:val="28"/>
+          <w:lang w:eastAsia="ru-RU"/>
+        </w:rPr>
+        <w:t xml:space="preserve"> </w:t>
+      </w:r>
+      <w:r>
+        <w:rPr>
+          <w:rFonts w:ascii="Times New Roman" w:eastAsia="Arial Unicode MS" w:hAnsi="Times New Roman" w:cs="Times New Roman"/>
+          <w:color w:val="000000"/>
+          <w:sz w:val="28"/>
+          <w:szCs w:val="28"/>
+          <w:lang w:eastAsia="ru-RU"/>
+        </w:rPr>
+        <w:t>по</w:t>
+      </w:r>
+      <w:r>
+        <w:rPr>
+          <w:rFonts w:ascii="Times New Roman" w:eastAsia="Arial Unicode MS" w:hAnsi="Times New Roman" w:cs="Times New Roman"/>
+          <w:color w:val="000000"/>
+          <w:sz w:val="28"/>
+          <w:szCs w:val="28"/>
+          <w:lang w:eastAsia="ru-RU"/>
+        </w:rPr>
+        <w:t xml:space="preserve"> </w:t>
+      </w:r>
+      <w:r>
+        <w:rPr>
+          <w:rFonts w:ascii="Times New Roman" w:eastAsia="Arial Unicode MS" w:hAnsi="Times New Roman" w:cs="Times New Roman"/>
+          <w:color w:val="000000"/>
+          <w:sz w:val="28"/>
+          <w:szCs w:val="28"/>
+          <w:lang w:eastAsia="ru-RU"/>
+        </w:rPr>
+        <w:t>ссылке</w:t>
+      </w:r>
+      <w:r>
+        <w:rPr>
+          <w:rFonts w:ascii="Times New Roman" w:eastAsia="Arial Unicode MS" w:hAnsi="Times New Roman" w:cs="Times New Roman"/>
+          <w:color w:val="000000"/>
+          <w:sz w:val="28"/>
+          <w:szCs w:val="28"/>
+          <w:lang w:eastAsia="ru-RU"/>
+        </w:rPr>
+        <w:t>:</w:t>
+      </w:r>
+      <w:r>
+        <w:t xml:space="preserve"> </w:t>
+      </w:r>
+      <w:r>
+        <w:rPr>
+          <w:rFonts w:ascii="Times New Roman" w:hAnsi="Times New Roman" w:cs="Times New Roman"/>
+          <w:sz w:val="28"/>
+          <w:szCs w:val="28"/>
+        </w:rPr>
+        <w:t>https://github.com/mgurenk0v/Informatics/tree/main/Lab3/regular_expressions</w:t>
+      </w:r>
+      <w:r>
+        <w:rPr>
+          <w:rFonts w:ascii="Times New Roman" w:eastAsia="Arial Unicode MS" w:hAnsi="Times New Roman" w:cs="Times New Roman"/>
+          <w:color w:val="000000"/>
+          <w:sz w:val="28"/>
+          <w:szCs w:val="28"/>
+          <w:lang w:eastAsia="ru-RU"/>
+        </w:rPr>
+        <w:t xml:space="preserve"> </w:t>
       </w:r>
     </w:p>
     <w:p>

</xml_diff>